<commit_message>
Resolvi conflitos no Git
</commit_message>
<xml_diff>
--- a/Anotações de Git.docx
+++ b/Anotações de Git.docx
@@ -147,6 +147,14 @@
         <w:autoSpaceDN w:val="0"/>
         <w:adjustRightInd w:val="0"/>
         <w:spacing w:after="0" w:line="240" w:lineRule="auto"/>
+      </w:pPr>
+    </w:p>
+    <w:p>
+      <w:pPr>
+        <w:autoSpaceDE w:val="0"/>
+        <w:autoSpaceDN w:val="0"/>
+        <w:adjustRightInd w:val="0"/>
+        <w:spacing w:after="0" w:line="240" w:lineRule="auto"/>
         <w:rPr>
           <w:rFonts w:ascii="Lucida Console" w:hAnsi="Lucida Console" w:cs="Lucida Console"/>
           <w:sz w:val="18"/>
@@ -634,16 +642,116 @@
           <w:rFonts w:ascii="Lucida Console" w:hAnsi="Lucida Console" w:cs="Lucida Console"/>
           <w:sz w:val="18"/>
           <w:szCs w:val="18"/>
+        </w:rPr>
+      </w:pPr>
+      <w:r>
+        <w:rPr>
+          <w:rFonts w:ascii="Lucida Console" w:hAnsi="Lucida Console" w:cs="Lucida Console"/>
+          <w:sz w:val="18"/>
+          <w:szCs w:val="18"/>
+        </w:rPr>
+        <w:t>ver se funciona mesmo os comandos que eu estudei</w:t>
+      </w:r>
+    </w:p>
+    <w:p>
+      <w:pPr>
+        <w:autoSpaceDE w:val="0"/>
+        <w:autoSpaceDN w:val="0"/>
+        <w:adjustRightInd w:val="0"/>
+        <w:spacing w:after="0" w:line="240" w:lineRule="auto"/>
+        <w:rPr>
+          <w:rFonts w:ascii="Lucida Console" w:hAnsi="Lucida Console" w:cs="Lucida Console"/>
+          <w:sz w:val="18"/>
+          <w:szCs w:val="18"/>
+        </w:rPr>
+      </w:pPr>
+      <w:r>
+        <w:rPr>
+          <w:rFonts w:ascii="Lucida Console" w:hAnsi="Lucida Console" w:cs="Lucida Console"/>
+          <w:sz w:val="18"/>
+          <w:szCs w:val="18"/>
+        </w:rPr>
+        <w:t>Deu certo</w:t>
+      </w:r>
+    </w:p>
+    <w:p>
+      <w:pPr>
+        <w:autoSpaceDE w:val="0"/>
+        <w:autoSpaceDN w:val="0"/>
+        <w:adjustRightInd w:val="0"/>
+        <w:spacing w:after="0" w:line="240" w:lineRule="auto"/>
+        <w:rPr>
+          <w:rFonts w:ascii="Lucida Console" w:hAnsi="Lucida Console" w:cs="Lucida Console"/>
+          <w:sz w:val="18"/>
+          <w:szCs w:val="18"/>
+        </w:rPr>
+      </w:pPr>
+    </w:p>
+    <w:p>
+      <w:pPr>
+        <w:autoSpaceDE w:val="0"/>
+        <w:autoSpaceDN w:val="0"/>
+        <w:adjustRightInd w:val="0"/>
+        <w:spacing w:after="0" w:line="240" w:lineRule="auto"/>
+        <w:rPr>
+          <w:rFonts w:ascii="Lucida Console" w:hAnsi="Lucida Console" w:cs="Lucida Console"/>
+          <w:sz w:val="18"/>
+          <w:szCs w:val="18"/>
           <w:u w:val="single"/>
         </w:rPr>
       </w:pPr>
       <w:r>
         <w:rPr>
-          <w:rFonts w:ascii="Lucida Console" w:hAnsi="Lucida Console" w:cs="Lucida Console"/>
-          <w:sz w:val="18"/>
-          <w:szCs w:val="18"/>
-        </w:rPr>
-        <w:t>ver se funciona mesmo os comandos que eu estudei</w:t>
+          <w:noProof/>
+        </w:rPr>
+        <w:drawing>
+          <wp:inline distT="0" distB="0" distL="0" distR="0" wp14:anchorId="6FCFE9F5" wp14:editId="3D0DD2A7">
+            <wp:extent cx="5400040" cy="3037840"/>
+            <wp:effectExtent l="0" t="0" r="0" b="0"/>
+            <wp:docPr id="1" name="Imagem 1"/>
+            <wp:cNvGraphicFramePr>
+              <a:graphicFrameLocks xmlns:a="http://schemas.openxmlformats.org/drawingml/2006/main" noChangeAspect="1"/>
+            </wp:cNvGraphicFramePr>
+            <a:graphic xmlns:a="http://schemas.openxmlformats.org/drawingml/2006/main">
+              <a:graphicData uri="http://schemas.openxmlformats.org/drawingml/2006/picture">
+                <pic:pic xmlns:pic="http://schemas.openxmlformats.org/drawingml/2006/picture">
+                  <pic:nvPicPr>
+                    <pic:cNvPr id="0" name="Picture 1"/>
+                    <pic:cNvPicPr>
+                      <a:picLocks noChangeAspect="1" noChangeArrowheads="1"/>
+                    </pic:cNvPicPr>
+                  </pic:nvPicPr>
+                  <pic:blipFill>
+                    <a:blip r:embed="rId4" cstate="print">
+                      <a:extLst>
+                        <a:ext uri="{28A0092B-C50C-407E-A947-70E740481C1C}">
+                          <a14:useLocalDpi xmlns:a14="http://schemas.microsoft.com/office/drawing/2010/main" val="0"/>
+                        </a:ext>
+                      </a:extLst>
+                    </a:blip>
+                    <a:srcRect/>
+                    <a:stretch>
+                      <a:fillRect/>
+                    </a:stretch>
+                  </pic:blipFill>
+                  <pic:spPr bwMode="auto">
+                    <a:xfrm>
+                      <a:off x="0" y="0"/>
+                      <a:ext cx="5400040" cy="3037840"/>
+                    </a:xfrm>
+                    <a:prstGeom prst="rect">
+                      <a:avLst/>
+                    </a:prstGeom>
+                    <a:noFill/>
+                    <a:ln>
+                      <a:noFill/>
+                    </a:ln>
+                  </pic:spPr>
+                </pic:pic>
+              </a:graphicData>
+            </a:graphic>
+          </wp:inline>
+        </w:drawing>
       </w:r>
       <w:bookmarkStart w:id="0" w:name="_GoBack"/>
       <w:bookmarkEnd w:id="0"/>

</xml_diff>

<commit_message>
Resolvendo conflitos e atualiazando repositórios
</commit_message>
<xml_diff>
--- a/Anotações de Git.docx
+++ b/Anotações de Git.docx
@@ -722,7 +722,7 @@
                     </pic:cNvPicPr>
                   </pic:nvPicPr>
                   <pic:blipFill>
-                    <a:blip r:embed="rId4" cstate="print">
+                    <a:blip r:embed="rId5" cstate="print">
                       <a:extLst>
                         <a:ext uri="{28A0092B-C50C-407E-A947-70E740481C1C}">
                           <a14:useLocalDpi xmlns:a14="http://schemas.microsoft.com/office/drawing/2010/main" val="0"/>
@@ -746,6 +746,112 @@
                     <a:ln>
                       <a:noFill/>
                     </a:ln>
+                  </pic:spPr>
+                </pic:pic>
+              </a:graphicData>
+            </a:graphic>
+          </wp:inline>
+        </w:drawing>
+      </w:r>
+    </w:p>
+    <w:p>
+      <w:pPr>
+        <w:autoSpaceDE w:val="0"/>
+        <w:autoSpaceDN w:val="0"/>
+        <w:adjustRightInd w:val="0"/>
+        <w:spacing w:after="0" w:line="240" w:lineRule="auto"/>
+        <w:rPr>
+          <w:rFonts w:ascii="Lucida Console" w:hAnsi="Lucida Console" w:cs="Lucida Console"/>
+          <w:sz w:val="18"/>
+          <w:szCs w:val="18"/>
+          <w:u w:val="single"/>
+        </w:rPr>
+      </w:pPr>
+    </w:p>
+    <w:p>
+      <w:pPr>
+        <w:autoSpaceDE w:val="0"/>
+        <w:autoSpaceDN w:val="0"/>
+        <w:adjustRightInd w:val="0"/>
+        <w:spacing w:after="0" w:line="240" w:lineRule="auto"/>
+        <w:rPr>
+          <w:rFonts w:ascii="Lucida Console" w:hAnsi="Lucida Console" w:cs="Lucida Console"/>
+          <w:sz w:val="18"/>
+          <w:szCs w:val="18"/>
+          <w:u w:val="single"/>
+        </w:rPr>
+      </w:pPr>
+    </w:p>
+    <w:p>
+      <w:pPr>
+        <w:autoSpaceDE w:val="0"/>
+        <w:autoSpaceDN w:val="0"/>
+        <w:adjustRightInd w:val="0"/>
+        <w:spacing w:after="0" w:line="240" w:lineRule="auto"/>
+        <w:rPr>
+          <w:rFonts w:ascii="Lucida Console" w:hAnsi="Lucida Console" w:cs="Lucida Console"/>
+          <w:sz w:val="18"/>
+          <w:szCs w:val="18"/>
+          <w:u w:val="single"/>
+        </w:rPr>
+      </w:pPr>
+      <w:r>
+        <w:rPr>
+          <w:rFonts w:ascii="Lucida Console" w:hAnsi="Lucida Console" w:cs="Lucida Console"/>
+          <w:sz w:val="18"/>
+          <w:szCs w:val="18"/>
+          <w:u w:val="single"/>
+        </w:rPr>
+        <w:t>Resolvendo conflitos de outra maneira:</w:t>
+      </w:r>
+    </w:p>
+    <w:p>
+      <w:pPr>
+        <w:autoSpaceDE w:val="0"/>
+        <w:autoSpaceDN w:val="0"/>
+        <w:adjustRightInd w:val="0"/>
+        <w:spacing w:after="0" w:line="240" w:lineRule="auto"/>
+        <w:rPr>
+          <w:rFonts w:ascii="Lucida Console" w:hAnsi="Lucida Console" w:cs="Lucida Console"/>
+          <w:sz w:val="18"/>
+          <w:szCs w:val="18"/>
+          <w:u w:val="single"/>
+        </w:rPr>
+      </w:pPr>
+      <w:r>
+        <w:rPr>
+          <w:noProof/>
+        </w:rPr>
+        <w:lastRenderedPageBreak/>
+        <w:drawing>
+          <wp:inline distT="0" distB="0" distL="0" distR="0" wp14:anchorId="2FF9D537" wp14:editId="1D912059">
+            <wp:extent cx="5400040" cy="3037840"/>
+            <wp:effectExtent l="0" t="0" r="0" b="0"/>
+            <wp:docPr id="3" name="Imagem 3"/>
+            <wp:cNvGraphicFramePr>
+              <a:graphicFrameLocks xmlns:a="http://schemas.openxmlformats.org/drawingml/2006/main" noChangeAspect="1"/>
+            </wp:cNvGraphicFramePr>
+            <a:graphic xmlns:a="http://schemas.openxmlformats.org/drawingml/2006/main">
+              <a:graphicData uri="http://schemas.openxmlformats.org/drawingml/2006/picture">
+                <pic:pic xmlns:pic="http://schemas.openxmlformats.org/drawingml/2006/picture">
+                  <pic:nvPicPr>
+                    <pic:cNvPr id="1" name=""/>
+                    <pic:cNvPicPr/>
+                  </pic:nvPicPr>
+                  <pic:blipFill>
+                    <a:blip r:embed="rId6"/>
+                    <a:stretch>
+                      <a:fillRect/>
+                    </a:stretch>
+                  </pic:blipFill>
+                  <pic:spPr>
+                    <a:xfrm>
+                      <a:off x="0" y="0"/>
+                      <a:ext cx="5400040" cy="3037840"/>
+                    </a:xfrm>
+                    <a:prstGeom prst="rect">
+                      <a:avLst/>
+                    </a:prstGeom>
                   </pic:spPr>
                 </pic:pic>
               </a:graphicData>
@@ -1584,4 +1690,16 @@
     </a:ext>
   </a:extLst>
 </a:theme>
+</file>
+
+<file path=customXml/item1.xml><?xml version="1.0" encoding="utf-8"?>
+<b:Sources xmlns:b="http://schemas.openxmlformats.org/officeDocument/2006/bibliography" xmlns="http://schemas.openxmlformats.org/officeDocument/2006/bibliography" SelectedStyle="\APASixthEditionOfficeOnline.xsl" StyleName="APA" Version="6"/>
+</file>
+
+<file path=customXml/itemProps1.xml><?xml version="1.0" encoding="utf-8"?>
+<ds:datastoreItem xmlns:ds="http://schemas.openxmlformats.org/officeDocument/2006/customXml" ds:itemID="{5F8B32AA-AF66-4476-96A5-6F87D3839740}">
+  <ds:schemaRefs>
+    <ds:schemaRef ds:uri="http://schemas.openxmlformats.org/officeDocument/2006/bibliography"/>
+  </ds:schemaRefs>
+</ds:datastoreItem>
 </file>
</xml_diff>